<commit_message>
fixed typo of extra space in path
</commit_message>
<xml_diff>
--- a/docs/materials/04-A-ShellScripting.docx
+++ b/docs/materials/04-A-ShellScripting.docx
@@ -17,7 +17,25 @@
           <w:b/>
           <w:bCs/>
         </w:rPr>
-        <w:t>04 – Shell (e.g. bash) Scripting</w:t>
+        <w:t>04 – Shell (</w:t>
+      </w:r>
+      <w:proofErr w:type="gramStart"/>
+      <w:r>
+        <w:rPr>
+          <w:rFonts w:asciiTheme="minorHAnsi" w:hAnsiTheme="minorHAnsi" w:cstheme="minorHAnsi"/>
+          <w:b/>
+          <w:bCs/>
+        </w:rPr>
+        <w:t>e.g.</w:t>
+      </w:r>
+      <w:proofErr w:type="gramEnd"/>
+      <w:r>
+        <w:rPr>
+          <w:rFonts w:asciiTheme="minorHAnsi" w:hAnsiTheme="minorHAnsi" w:cstheme="minorHAnsi"/>
+          <w:b/>
+          <w:bCs/>
+        </w:rPr>
+        <w:t xml:space="preserve"> bash) Scripting</w:t>
       </w:r>
     </w:p>
     <w:p>
@@ -242,7 +260,21 @@
         <w:rPr>
           <w:rFonts w:asciiTheme="minorHAnsi" w:hAnsiTheme="minorHAnsi" w:cstheme="minorHAnsi"/>
         </w:rPr>
-        <w:t>languages.  These programs are called shell scripts.  In this set of activities, you will gain experience writing shell scripts for the bash shell (i.e. bash scripts).</w:t>
+        <w:t>languages.  These programs are called shell scripts.  In this set of activities, you will gain experience writing shell scripts for the bash shell (</w:t>
+      </w:r>
+      <w:proofErr w:type="gramStart"/>
+      <w:r>
+        <w:rPr>
+          <w:rFonts w:asciiTheme="minorHAnsi" w:hAnsiTheme="minorHAnsi" w:cstheme="minorHAnsi"/>
+        </w:rPr>
+        <w:t>i.e.</w:t>
+      </w:r>
+      <w:proofErr w:type="gramEnd"/>
+      <w:r>
+        <w:rPr>
+          <w:rFonts w:asciiTheme="minorHAnsi" w:hAnsiTheme="minorHAnsi" w:cstheme="minorHAnsi"/>
+        </w:rPr>
+        <w:t xml:space="preserve"> bash scripts).</w:t>
       </w:r>
     </w:p>
     <w:p>
@@ -369,7 +401,21 @@
         <w:rPr>
           <w:rFonts w:asciiTheme="minorHAnsi" w:hAnsiTheme="minorHAnsi" w:cstheme="minorHAnsi"/>
         </w:rPr>
-        <w:t xml:space="preserve">Before we get into writing and running (i.e. executing) shell scripts it will be useful to understand a little about how Unix/Linux </w:t>
+        <w:t>Before we get into writing and running (</w:t>
+      </w:r>
+      <w:proofErr w:type="gramStart"/>
+      <w:r>
+        <w:rPr>
+          <w:rFonts w:asciiTheme="minorHAnsi" w:hAnsiTheme="minorHAnsi" w:cstheme="minorHAnsi"/>
+        </w:rPr>
+        <w:t>i.e.</w:t>
+      </w:r>
+      <w:proofErr w:type="gramEnd"/>
+      <w:r>
+        <w:rPr>
+          <w:rFonts w:asciiTheme="minorHAnsi" w:hAnsiTheme="minorHAnsi" w:cstheme="minorHAnsi"/>
+        </w:rPr>
+        <w:t xml:space="preserve"> executing) shell scripts it will be useful to understand a little about how Unix/Linux </w:t>
       </w:r>
       <w:r>
         <w:rPr>
@@ -508,6 +554,7 @@
           <w:u w:val="single"/>
         </w:rPr>
       </w:pPr>
+      <w:proofErr w:type="gramStart"/>
       <w:r>
         <w:rPr>
           <w:rFonts w:asciiTheme="minorHAnsi" w:hAnsiTheme="minorHAnsi" w:cstheme="minorHAnsi"/>
@@ -515,7 +562,17 @@
           <w:iCs/>
           <w:u w:val="single"/>
         </w:rPr>
-        <w:t>So what are they?</w:t>
+        <w:t>So</w:t>
+      </w:r>
+      <w:proofErr w:type="gramEnd"/>
+      <w:r>
+        <w:rPr>
+          <w:rFonts w:asciiTheme="minorHAnsi" w:hAnsiTheme="minorHAnsi" w:cstheme="minorHAnsi"/>
+          <w:i/>
+          <w:iCs/>
+          <w:u w:val="single"/>
+        </w:rPr>
+        <w:t xml:space="preserve"> what are they?</w:t>
       </w:r>
     </w:p>
     <w:p>
@@ -553,7 +610,21 @@
         <w:rPr>
           <w:rFonts w:asciiTheme="minorHAnsi" w:hAnsiTheme="minorHAnsi" w:cstheme="minorHAnsi"/>
         </w:rPr>
-        <w:t xml:space="preserve">(i.e. operations) </w:t>
+        <w:t>(</w:t>
+      </w:r>
+      <w:proofErr w:type="gramStart"/>
+      <w:r>
+        <w:rPr>
+          <w:rFonts w:asciiTheme="minorHAnsi" w:hAnsiTheme="minorHAnsi" w:cstheme="minorHAnsi"/>
+        </w:rPr>
+        <w:t>i.e.</w:t>
+      </w:r>
+      <w:proofErr w:type="gramEnd"/>
+      <w:r>
+        <w:rPr>
+          <w:rFonts w:asciiTheme="minorHAnsi" w:hAnsiTheme="minorHAnsi" w:cstheme="minorHAnsi"/>
+        </w:rPr>
+        <w:t xml:space="preserve"> operations) </w:t>
       </w:r>
       <w:r>
         <w:rPr>
@@ -1137,26 +1208,42 @@
           <w:rFonts w:asciiTheme="minorHAnsi" w:hAnsiTheme="minorHAnsi" w:cstheme="minorHAnsi"/>
         </w:rPr>
         <w:lastRenderedPageBreak/>
-        <w:t xml:space="preserve">Note: The </w:t>
-      </w:r>
+        <w:t xml:space="preserve">Note: </w:t>
+      </w:r>
+      <w:proofErr w:type="gramStart"/>
+      <w:r>
+        <w:rPr>
+          <w:rFonts w:asciiTheme="minorHAnsi" w:hAnsiTheme="minorHAnsi" w:cstheme="minorHAnsi"/>
+        </w:rPr>
+        <w:t xml:space="preserve">The </w:t>
+      </w:r>
+      <w:r>
+        <w:rPr>
+          <w:rFonts w:ascii="Courier" w:hAnsi="Courier" w:cstheme="minorHAnsi"/>
+        </w:rPr>
+        <w:t>.</w:t>
+      </w:r>
+      <w:proofErr w:type="gramEnd"/>
+      <w:r>
+        <w:rPr>
+          <w:rFonts w:ascii="Courier" w:hAnsi="Courier" w:cstheme="minorHAnsi"/>
+        </w:rPr>
+        <w:t>/</w:t>
+      </w:r>
+      <w:r>
+        <w:rPr>
+          <w:rFonts w:asciiTheme="minorHAnsi" w:hAnsiTheme="minorHAnsi" w:cstheme="minorHAnsi"/>
+        </w:rPr>
+        <w:t xml:space="preserve"> is required.  </w:t>
+      </w:r>
+      <w:proofErr w:type="gramStart"/>
       <w:r>
         <w:rPr>
           <w:rFonts w:ascii="Courier" w:hAnsi="Courier" w:cstheme="minorHAnsi"/>
         </w:rPr>
         <w:t>./</w:t>
       </w:r>
-      <w:r>
-        <w:rPr>
-          <w:rFonts w:asciiTheme="minorHAnsi" w:hAnsiTheme="minorHAnsi" w:cstheme="minorHAnsi"/>
-        </w:rPr>
-        <w:t xml:space="preserve"> is required.  </w:t>
-      </w:r>
-      <w:r>
-        <w:rPr>
-          <w:rFonts w:ascii="Courier" w:hAnsi="Courier" w:cstheme="minorHAnsi"/>
-        </w:rPr>
-        <w:t>./</w:t>
-      </w:r>
+      <w:proofErr w:type="gramEnd"/>
       <w:r>
         <w:rPr>
           <w:rFonts w:asciiTheme="minorHAnsi" w:hAnsiTheme="minorHAnsi" w:cstheme="minorHAnsi"/>
@@ -1728,6 +1815,7 @@
         </w:rPr>
         <w:t>b. You try to delete (</w:t>
       </w:r>
+      <w:proofErr w:type="gramStart"/>
       <w:r>
         <w:rPr>
           <w:rFonts w:ascii="Courier" w:hAnsi="Courier" w:cstheme="minorHAnsi"/>
@@ -1758,6 +1846,7 @@
         </w:rPr>
         <w:t>myfile.txt</w:t>
       </w:r>
+      <w:proofErr w:type="gramEnd"/>
       <w:r>
         <w:rPr>
           <w:rFonts w:asciiTheme="minorHAnsi" w:hAnsiTheme="minorHAnsi" w:cstheme="minorHAnsi"/>
@@ -1927,13 +2016,27 @@
         <w:rPr>
           <w:rFonts w:asciiTheme="minorHAnsi" w:hAnsiTheme="minorHAnsi" w:cstheme="minorHAnsi"/>
         </w:rPr>
-        <w:t xml:space="preserve">Don’t forget the </w:t>
-      </w:r>
-      <w:r>
-        <w:rPr>
-          <w:rFonts w:ascii="Courier" w:hAnsi="Courier" w:cstheme="minorHAnsi"/>
-        </w:rPr>
-        <w:t>./</w:t>
+        <w:t xml:space="preserve">Don’t forget </w:t>
+      </w:r>
+      <w:proofErr w:type="gramStart"/>
+      <w:r>
+        <w:rPr>
+          <w:rFonts w:asciiTheme="minorHAnsi" w:hAnsiTheme="minorHAnsi" w:cstheme="minorHAnsi"/>
+        </w:rPr>
+        <w:t xml:space="preserve">the </w:t>
+      </w:r>
+      <w:r>
+        <w:rPr>
+          <w:rFonts w:ascii="Courier" w:hAnsi="Courier" w:cstheme="minorHAnsi"/>
+        </w:rPr>
+        <w:t>.</w:t>
+      </w:r>
+      <w:proofErr w:type="gramEnd"/>
+      <w:r>
+        <w:rPr>
+          <w:rFonts w:ascii="Courier" w:hAnsi="Courier" w:cstheme="minorHAnsi"/>
+        </w:rPr>
+        <w:t>/</w:t>
       </w:r>
       <w:r>
         <w:rPr>
@@ -2033,7 +2136,21 @@
         <w:rPr>
           <w:rFonts w:asciiTheme="minorHAnsi" w:hAnsiTheme="minorHAnsi" w:cstheme="minorHAnsi"/>
         </w:rPr>
-        <w:t>instructions that the shell understands (i.e. your name)</w:t>
+        <w:t>instructions that the shell understands (</w:t>
+      </w:r>
+      <w:proofErr w:type="gramStart"/>
+      <w:r>
+        <w:rPr>
+          <w:rFonts w:asciiTheme="minorHAnsi" w:hAnsiTheme="minorHAnsi" w:cstheme="minorHAnsi"/>
+        </w:rPr>
+        <w:t>i.e.</w:t>
+      </w:r>
+      <w:proofErr w:type="gramEnd"/>
+      <w:r>
+        <w:rPr>
+          <w:rFonts w:asciiTheme="minorHAnsi" w:hAnsiTheme="minorHAnsi" w:cstheme="minorHAnsi"/>
+        </w:rPr>
+        <w:t xml:space="preserve"> your name)</w:t>
       </w:r>
       <w:r>
         <w:rPr>
@@ -2221,7 +2338,21 @@
         <w:rPr>
           <w:rFonts w:asciiTheme="minorHAnsi" w:hAnsiTheme="minorHAnsi" w:cstheme="minorHAnsi"/>
         </w:rPr>
-        <w:t xml:space="preserve">12. Give a command that will display the permissions on your home directory (e.g. </w:t>
+        <w:t>12. Give a command that will display the permissions on your home directory (</w:t>
+      </w:r>
+      <w:proofErr w:type="gramStart"/>
+      <w:r>
+        <w:rPr>
+          <w:rFonts w:asciiTheme="minorHAnsi" w:hAnsiTheme="minorHAnsi" w:cstheme="minorHAnsi"/>
+        </w:rPr>
+        <w:t>e.g.</w:t>
+      </w:r>
+      <w:proofErr w:type="gramEnd"/>
+      <w:r>
+        <w:rPr>
+          <w:rFonts w:asciiTheme="minorHAnsi" w:hAnsiTheme="minorHAnsi" w:cstheme="minorHAnsi"/>
+        </w:rPr>
+        <w:t xml:space="preserve"> </w:t>
       </w:r>
       <w:r>
         <w:rPr>
@@ -2338,8 +2469,16 @@
         <w:rPr>
           <w:rFonts w:ascii="Courier" w:hAnsi="Courier" w:cstheme="minorHAnsi"/>
         </w:rPr>
-        <w:t>/etc</w:t>
-      </w:r>
+        <w:t>/</w:t>
+      </w:r>
+      <w:proofErr w:type="spellStart"/>
+      <w:r>
+        <w:rPr>
+          <w:rFonts w:ascii="Courier" w:hAnsi="Courier" w:cstheme="minorHAnsi"/>
+        </w:rPr>
+        <w:t>etc</w:t>
+      </w:r>
+      <w:proofErr w:type="spellEnd"/>
       <w:r>
         <w:rPr>
           <w:rFonts w:asciiTheme="minorHAnsi" w:hAnsiTheme="minorHAnsi" w:cstheme="minorHAnsi"/>
@@ -2371,8 +2510,16 @@
         <w:rPr>
           <w:rFonts w:ascii="Courier" w:hAnsi="Courier" w:cstheme="minorHAnsi"/>
         </w:rPr>
-        <w:t>/etc</w:t>
-      </w:r>
+        <w:t>/</w:t>
+      </w:r>
+      <w:proofErr w:type="spellStart"/>
+      <w:r>
+        <w:rPr>
+          <w:rFonts w:ascii="Courier" w:hAnsi="Courier" w:cstheme="minorHAnsi"/>
+        </w:rPr>
+        <w:t>etc</w:t>
+      </w:r>
+      <w:proofErr w:type="spellEnd"/>
       <w:r>
         <w:rPr>
           <w:rFonts w:asciiTheme="minorHAnsi" w:hAnsiTheme="minorHAnsi" w:cstheme="minorHAnsi"/>
@@ -2436,8 +2583,16 @@
         <w:rPr>
           <w:rFonts w:ascii="Courier" w:hAnsi="Courier" w:cstheme="minorHAnsi"/>
         </w:rPr>
-        <w:t>/etc</w:t>
-      </w:r>
+        <w:t>/</w:t>
+      </w:r>
+      <w:proofErr w:type="spellStart"/>
+      <w:r>
+        <w:rPr>
+          <w:rFonts w:ascii="Courier" w:hAnsi="Courier" w:cstheme="minorHAnsi"/>
+        </w:rPr>
+        <w:t>etc</w:t>
+      </w:r>
+      <w:proofErr w:type="spellEnd"/>
       <w:r>
         <w:rPr>
           <w:rFonts w:asciiTheme="minorHAnsi" w:hAnsiTheme="minorHAnsi" w:cstheme="minorHAnsi"/>
@@ -2496,19 +2651,55 @@
         <w:rPr>
           <w:rFonts w:ascii="Courier" w:hAnsi="Courier" w:cstheme="minorHAnsi"/>
         </w:rPr>
-        <w:t>/etc</w:t>
-      </w:r>
-      <w:r>
-        <w:rPr>
-          <w:rFonts w:asciiTheme="minorHAnsi" w:hAnsiTheme="minorHAnsi" w:cstheme="minorHAnsi"/>
-        </w:rPr>
-        <w:t xml:space="preserve"> directory? (e.g. </w:t>
-      </w:r>
-      <w:r>
-        <w:rPr>
-          <w:rFonts w:ascii="Courier" w:hAnsi="Courier" w:cstheme="minorHAnsi"/>
-        </w:rPr>
-        <w:t>touch /etc/myfile.txt</w:t>
+        <w:t>/</w:t>
+      </w:r>
+      <w:proofErr w:type="spellStart"/>
+      <w:r>
+        <w:rPr>
+          <w:rFonts w:ascii="Courier" w:hAnsi="Courier" w:cstheme="minorHAnsi"/>
+        </w:rPr>
+        <w:t>etc</w:t>
+      </w:r>
+      <w:proofErr w:type="spellEnd"/>
+      <w:r>
+        <w:rPr>
+          <w:rFonts w:asciiTheme="minorHAnsi" w:hAnsiTheme="minorHAnsi" w:cstheme="minorHAnsi"/>
+        </w:rPr>
+        <w:t xml:space="preserve"> directory? (</w:t>
+      </w:r>
+      <w:proofErr w:type="gramStart"/>
+      <w:r>
+        <w:rPr>
+          <w:rFonts w:asciiTheme="minorHAnsi" w:hAnsiTheme="minorHAnsi" w:cstheme="minorHAnsi"/>
+        </w:rPr>
+        <w:t>e.g.</w:t>
+      </w:r>
+      <w:proofErr w:type="gramEnd"/>
+      <w:r>
+        <w:rPr>
+          <w:rFonts w:asciiTheme="minorHAnsi" w:hAnsiTheme="minorHAnsi" w:cstheme="minorHAnsi"/>
+        </w:rPr>
+        <w:t xml:space="preserve"> </w:t>
+      </w:r>
+      <w:r>
+        <w:rPr>
+          <w:rFonts w:ascii="Courier" w:hAnsi="Courier" w:cstheme="minorHAnsi"/>
+        </w:rPr>
+        <w:t>touch /</w:t>
+      </w:r>
+      <w:proofErr w:type="spellStart"/>
+      <w:r>
+        <w:rPr>
+          <w:rFonts w:ascii="Courier" w:hAnsi="Courier" w:cstheme="minorHAnsi"/>
+        </w:rPr>
+        <w:t>etc</w:t>
+      </w:r>
+      <w:proofErr w:type="spellEnd"/>
+      <w:r>
+        <w:rPr>
+          <w:rFonts w:ascii="Courier" w:hAnsi="Courier" w:cstheme="minorHAnsi"/>
+        </w:rPr>
+        <w:t>/myfile.txt</w:t>
       </w:r>
       <w:r>
         <w:rPr>
@@ -2593,7 +2784,21 @@
         <w:rPr>
           <w:rFonts w:ascii="Courier" w:hAnsi="Courier" w:cstheme="minorHAnsi"/>
         </w:rPr>
-        <w:t xml:space="preserve">/tmp </w:t>
+        <w:t>/</w:t>
+      </w:r>
+      <w:proofErr w:type="spellStart"/>
+      <w:r>
+        <w:rPr>
+          <w:rFonts w:ascii="Courier" w:hAnsi="Courier" w:cstheme="minorHAnsi"/>
+        </w:rPr>
+        <w:t>tmp</w:t>
+      </w:r>
+      <w:proofErr w:type="spellEnd"/>
+      <w:r>
+        <w:rPr>
+          <w:rFonts w:ascii="Courier" w:hAnsi="Courier" w:cstheme="minorHAnsi"/>
+        </w:rPr>
+        <w:t xml:space="preserve"> </w:t>
       </w:r>
       <w:r>
         <w:rPr>
@@ -2658,8 +2863,16 @@
         <w:rPr>
           <w:rFonts w:ascii="Courier" w:hAnsi="Courier" w:cstheme="minorHAnsi"/>
         </w:rPr>
-        <w:t>/tmp</w:t>
-      </w:r>
+        <w:t>/</w:t>
+      </w:r>
+      <w:proofErr w:type="spellStart"/>
+      <w:r>
+        <w:rPr>
+          <w:rFonts w:ascii="Courier" w:hAnsi="Courier" w:cstheme="minorHAnsi"/>
+        </w:rPr>
+        <w:t>tmp</w:t>
+      </w:r>
+      <w:proofErr w:type="spellEnd"/>
       <w:r>
         <w:rPr>
           <w:rFonts w:asciiTheme="minorHAnsi" w:hAnsiTheme="minorHAnsi" w:cstheme="minorHAnsi"/>
@@ -2796,17 +3009,33 @@
         </w:rPr>
         <w:t>/</w:t>
       </w:r>
+      <w:proofErr w:type="spellStart"/>
       <w:r>
         <w:rPr>
           <w:rFonts w:ascii="Courier" w:hAnsi="Courier" w:cstheme="minorHAnsi"/>
         </w:rPr>
         <w:t>tmp</w:t>
       </w:r>
-      <w:r>
-        <w:rPr>
-          <w:rFonts w:asciiTheme="minorHAnsi" w:hAnsiTheme="minorHAnsi" w:cstheme="minorHAnsi"/>
-        </w:rPr>
-        <w:t xml:space="preserve"> directory? (e.g. </w:t>
+      <w:proofErr w:type="spellEnd"/>
+      <w:r>
+        <w:rPr>
+          <w:rFonts w:asciiTheme="minorHAnsi" w:hAnsiTheme="minorHAnsi" w:cstheme="minorHAnsi"/>
+        </w:rPr>
+        <w:t xml:space="preserve"> directory? (</w:t>
+      </w:r>
+      <w:proofErr w:type="gramStart"/>
+      <w:r>
+        <w:rPr>
+          <w:rFonts w:asciiTheme="minorHAnsi" w:hAnsiTheme="minorHAnsi" w:cstheme="minorHAnsi"/>
+        </w:rPr>
+        <w:t>e.g.</w:t>
+      </w:r>
+      <w:proofErr w:type="gramEnd"/>
+      <w:r>
+        <w:rPr>
+          <w:rFonts w:asciiTheme="minorHAnsi" w:hAnsiTheme="minorHAnsi" w:cstheme="minorHAnsi"/>
+        </w:rPr>
+        <w:t xml:space="preserve"> </w:t>
       </w:r>
       <w:r>
         <w:rPr>
@@ -2814,12 +3043,14 @@
         </w:rPr>
         <w:t>touch /</w:t>
       </w:r>
+      <w:proofErr w:type="spellStart"/>
       <w:r>
         <w:rPr>
           <w:rFonts w:ascii="Courier" w:hAnsi="Courier" w:cstheme="minorHAnsi"/>
         </w:rPr>
         <w:t>tmp</w:t>
       </w:r>
+      <w:proofErr w:type="spellEnd"/>
       <w:r>
         <w:rPr>
           <w:rFonts w:ascii="Courier" w:hAnsi="Courier" w:cstheme="minorHAnsi"/>
@@ -2916,12 +3147,14 @@
         </w:rPr>
         <w:t xml:space="preserve">a drop folder, but they should not be able to see what is in the folder.  Give a list of commands that will create a new drop folder named </w:t>
       </w:r>
+      <w:proofErr w:type="spellStart"/>
       <w:r>
         <w:rPr>
           <w:rFonts w:ascii="Courier" w:hAnsi="Courier" w:cstheme="minorHAnsi"/>
         </w:rPr>
         <w:t>DropFolder</w:t>
       </w:r>
+      <w:proofErr w:type="spellEnd"/>
       <w:r>
         <w:rPr>
           <w:rFonts w:asciiTheme="minorHAnsi" w:hAnsiTheme="minorHAnsi" w:cstheme="minorHAnsi"/>
@@ -2960,12 +3193,14 @@
         </w:rPr>
         <w:t xml:space="preserve">the </w:t>
       </w:r>
+      <w:proofErr w:type="spellStart"/>
       <w:r>
         <w:rPr>
           <w:rFonts w:ascii="Courier" w:hAnsi="Courier" w:cstheme="minorHAnsi"/>
         </w:rPr>
         <w:t>DropFolder</w:t>
       </w:r>
+      <w:proofErr w:type="spellEnd"/>
       <w:r>
         <w:rPr>
           <w:rFonts w:asciiTheme="minorHAnsi" w:hAnsiTheme="minorHAnsi" w:cstheme="minorHAnsi"/>
@@ -2988,13 +3223,27 @@
         <w:rPr>
           <w:rFonts w:asciiTheme="minorHAnsi" w:hAnsiTheme="minorHAnsi" w:cstheme="minorHAnsi"/>
         </w:rPr>
-        <w:t>change into the directory</w:t>
-      </w:r>
-      <w:r>
-        <w:rPr>
-          <w:rFonts w:asciiTheme="minorHAnsi" w:hAnsiTheme="minorHAnsi" w:cstheme="minorHAnsi"/>
-        </w:rPr>
-        <w:t xml:space="preserve">, but trying to use </w:t>
+        <w:t xml:space="preserve">change into the </w:t>
+      </w:r>
+      <w:proofErr w:type="gramStart"/>
+      <w:r>
+        <w:rPr>
+          <w:rFonts w:asciiTheme="minorHAnsi" w:hAnsiTheme="minorHAnsi" w:cstheme="minorHAnsi"/>
+        </w:rPr>
+        <w:t>directory</w:t>
+      </w:r>
+      <w:r>
+        <w:rPr>
+          <w:rFonts w:asciiTheme="minorHAnsi" w:hAnsiTheme="minorHAnsi" w:cstheme="minorHAnsi"/>
+        </w:rPr>
+        <w:t>, but</w:t>
+      </w:r>
+      <w:proofErr w:type="gramEnd"/>
+      <w:r>
+        <w:rPr>
+          <w:rFonts w:asciiTheme="minorHAnsi" w:hAnsiTheme="minorHAnsi" w:cstheme="minorHAnsi"/>
+        </w:rPr>
+        <w:t xml:space="preserve"> trying to use </w:t>
       </w:r>
       <w:r>
         <w:rPr>
@@ -3252,6 +3501,7 @@
           <w:u w:val="single"/>
         </w:rPr>
       </w:pPr>
+      <w:proofErr w:type="gramStart"/>
       <w:r>
         <w:rPr>
           <w:rFonts w:asciiTheme="minorHAnsi" w:hAnsiTheme="minorHAnsi" w:cstheme="minorHAnsi"/>
@@ -3259,7 +3509,17 @@
           <w:iCs/>
           <w:u w:val="single"/>
         </w:rPr>
-        <w:t>So what are they?</w:t>
+        <w:t>So</w:t>
+      </w:r>
+      <w:proofErr w:type="gramEnd"/>
+      <w:r>
+        <w:rPr>
+          <w:rFonts w:asciiTheme="minorHAnsi" w:hAnsiTheme="minorHAnsi" w:cstheme="minorHAnsi"/>
+          <w:i/>
+          <w:iCs/>
+          <w:u w:val="single"/>
+        </w:rPr>
+        <w:t xml:space="preserve"> what are they?</w:t>
       </w:r>
     </w:p>
     <w:p>
@@ -3441,12 +3701,14 @@
         </w:rPr>
         <w:t xml:space="preserve">in your </w:t>
       </w:r>
+      <w:proofErr w:type="gramStart"/>
       <w:r>
         <w:rPr>
           <w:rFonts w:ascii="Courier" w:hAnsi="Courier" w:cstheme="minorHAnsi"/>
         </w:rPr>
         <w:t>scripts</w:t>
       </w:r>
+      <w:proofErr w:type="gramEnd"/>
       <w:r>
         <w:rPr>
           <w:rFonts w:asciiTheme="minorHAnsi" w:hAnsiTheme="minorHAnsi" w:cstheme="minorHAnsi"/>
@@ -3525,13 +3787,27 @@
         <w:rPr>
           <w:rFonts w:asciiTheme="minorHAnsi" w:hAnsiTheme="minorHAnsi" w:cstheme="minorHAnsi"/>
         </w:rPr>
-        <w:t xml:space="preserve"> the </w:t>
-      </w:r>
-      <w:r>
-        <w:rPr>
-          <w:rFonts w:ascii="Courier" w:hAnsi="Courier" w:cstheme="minorHAnsi"/>
-        </w:rPr>
-        <w:t>./</w:t>
+        <w:t xml:space="preserve"> </w:t>
+      </w:r>
+      <w:proofErr w:type="gramStart"/>
+      <w:r>
+        <w:rPr>
+          <w:rFonts w:asciiTheme="minorHAnsi" w:hAnsiTheme="minorHAnsi" w:cstheme="minorHAnsi"/>
+        </w:rPr>
+        <w:t xml:space="preserve">the </w:t>
+      </w:r>
+      <w:r>
+        <w:rPr>
+          <w:rFonts w:ascii="Courier" w:hAnsi="Courier" w:cstheme="minorHAnsi"/>
+        </w:rPr>
+        <w:t>.</w:t>
+      </w:r>
+      <w:proofErr w:type="gramEnd"/>
+      <w:r>
+        <w:rPr>
+          <w:rFonts w:ascii="Courier" w:hAnsi="Courier" w:cstheme="minorHAnsi"/>
+        </w:rPr>
+        <w:t>/</w:t>
       </w:r>
       <w:r>
         <w:rPr>
@@ -3789,7 +4065,21 @@
         <w:rPr>
           <w:rFonts w:ascii="Courier" w:hAnsi="Courier" w:cstheme="minorHAnsi"/>
         </w:rPr>
-        <w:t>/etc/</w:t>
+        <w:t>/</w:t>
+      </w:r>
+      <w:proofErr w:type="spellStart"/>
+      <w:r>
+        <w:rPr>
+          <w:rFonts w:ascii="Courier" w:hAnsi="Courier" w:cstheme="minorHAnsi"/>
+        </w:rPr>
+        <w:t>etc</w:t>
+      </w:r>
+      <w:proofErr w:type="spellEnd"/>
+      <w:r>
+        <w:rPr>
+          <w:rFonts w:ascii="Courier" w:hAnsi="Courier" w:cstheme="minorHAnsi"/>
+        </w:rPr>
+        <w:t>/</w:t>
       </w:r>
       <w:r>
         <w:rPr>
@@ -3993,6 +4283,7 @@
         </w:rPr>
         <w:t xml:space="preserve">22. What is a </w:t>
       </w:r>
+      <w:proofErr w:type="spellStart"/>
       <w:r>
         <w:rPr>
           <w:rFonts w:asciiTheme="minorHAnsi" w:hAnsiTheme="minorHAnsi" w:cstheme="minorHAnsi"/>
@@ -4011,6 +4302,7 @@
         </w:rPr>
         <w:t>bang</w:t>
       </w:r>
+      <w:proofErr w:type="spellEnd"/>
       <w:r>
         <w:rPr>
           <w:rFonts w:asciiTheme="minorHAnsi" w:hAnsiTheme="minorHAnsi" w:cstheme="minorHAnsi"/>
@@ -4055,7 +4347,21 @@
         <w:rPr>
           <w:rFonts w:asciiTheme="minorHAnsi" w:hAnsiTheme="minorHAnsi" w:cstheme="minorHAnsi"/>
         </w:rPr>
-        <w:t xml:space="preserve">23. In the Windows OS file extensions are used to indicate the content of a file (e.g. a .exe extension indicates an executable file, .bat or .ps1 indicates a Windows shell script). Unix does not use file extensions in this way. Thus, scripts are not required to be named with an extension of </w:t>
+        <w:t>23. In the Windows OS file extensions are used to indicate the content of a file (</w:t>
+      </w:r>
+      <w:proofErr w:type="gramStart"/>
+      <w:r>
+        <w:rPr>
+          <w:rFonts w:asciiTheme="minorHAnsi" w:hAnsiTheme="minorHAnsi" w:cstheme="minorHAnsi"/>
+        </w:rPr>
+        <w:t>e.g.</w:t>
+      </w:r>
+      <w:proofErr w:type="gramEnd"/>
+      <w:r>
+        <w:rPr>
+          <w:rFonts w:asciiTheme="minorHAnsi" w:hAnsiTheme="minorHAnsi" w:cstheme="minorHAnsi"/>
+        </w:rPr>
+        <w:t xml:space="preserve"> a .exe extension indicates an executable file, .bat or .ps1 indicates a Windows shell script). Unix does not use file extensions in this way. Thus, scripts are not required to be named with an extension of </w:t>
       </w:r>
       <w:r>
         <w:rPr>
@@ -4073,8 +4379,16 @@
         <w:rPr>
           <w:rFonts w:ascii="Courier" w:hAnsi="Courier" w:cstheme="minorHAnsi"/>
         </w:rPr>
-        <w:t>.sh</w:t>
-      </w:r>
+        <w:t>.</w:t>
+      </w:r>
+      <w:proofErr w:type="spellStart"/>
+      <w:r>
+        <w:rPr>
+          <w:rFonts w:ascii="Courier" w:hAnsi="Courier" w:cstheme="minorHAnsi"/>
+        </w:rPr>
+        <w:t>sh</w:t>
+      </w:r>
+      <w:proofErr w:type="spellEnd"/>
       <w:r>
         <w:rPr>
           <w:rFonts w:asciiTheme="minorHAnsi" w:hAnsiTheme="minorHAnsi" w:cstheme="minorHAnsi"/>
@@ -4422,7 +4736,20 @@
           <w:rFonts w:asciiTheme="minorHAnsi" w:hAnsiTheme="minorHAnsi" w:cstheme="minorHAnsi"/>
         </w:rPr>
         <w:tab/>
-        <w:t xml:space="preserve">i. What is the absolute path to the </w:t>
+      </w:r>
+      <w:proofErr w:type="spellStart"/>
+      <w:r>
+        <w:rPr>
+          <w:rFonts w:asciiTheme="minorHAnsi" w:hAnsiTheme="minorHAnsi" w:cstheme="minorHAnsi"/>
+        </w:rPr>
+        <w:t>i</w:t>
+      </w:r>
+      <w:proofErr w:type="spellEnd"/>
+      <w:r>
+        <w:rPr>
+          <w:rFonts w:asciiTheme="minorHAnsi" w:hAnsiTheme="minorHAnsi" w:cstheme="minorHAnsi"/>
+        </w:rPr>
+        <w:t xml:space="preserve">. What is the absolute path to the </w:t>
       </w:r>
       <w:r>
         <w:rPr>
@@ -4577,7 +4904,14 @@
         <w:rPr>
           <w:rFonts w:asciiTheme="minorHAnsi" w:hAnsiTheme="minorHAnsi" w:cstheme="minorHAnsi"/>
         </w:rPr>
-        <w:t xml:space="preserve"> “is on the path” or </w:t>
+        <w:t xml:space="preserve"> “is on the path” </w:t>
+      </w:r>
+      <w:proofErr w:type="gramStart"/>
+      <w:r>
+        <w:rPr>
+          <w:rFonts w:asciiTheme="minorHAnsi" w:hAnsiTheme="minorHAnsi" w:cstheme="minorHAnsi"/>
+        </w:rPr>
+        <w:t xml:space="preserve">or </w:t>
       </w:r>
       <w:r>
         <w:rPr>
@@ -4585,11 +4919,26 @@
         </w:rPr>
         <w:t>.</w:t>
       </w:r>
-      <w:r>
-        <w:rPr>
-          <w:rFonts w:asciiTheme="minorHAnsi" w:hAnsiTheme="minorHAnsi" w:cstheme="minorHAnsi"/>
-        </w:rPr>
-        <w:t xml:space="preserve"> “is not on the path” to mean that a particular directory is or is not included in the </w:t>
+      <w:proofErr w:type="gramEnd"/>
+      <w:r>
+        <w:rPr>
+          <w:rFonts w:asciiTheme="minorHAnsi" w:hAnsiTheme="minorHAnsi" w:cstheme="minorHAnsi"/>
+        </w:rPr>
+        <w:t xml:space="preserve"> “</w:t>
+      </w:r>
+      <w:proofErr w:type="gramStart"/>
+      <w:r>
+        <w:rPr>
+          <w:rFonts w:asciiTheme="minorHAnsi" w:hAnsiTheme="minorHAnsi" w:cstheme="minorHAnsi"/>
+        </w:rPr>
+        <w:t>is</w:t>
+      </w:r>
+      <w:proofErr w:type="gramEnd"/>
+      <w:r>
+        <w:rPr>
+          <w:rFonts w:asciiTheme="minorHAnsi" w:hAnsiTheme="minorHAnsi" w:cstheme="minorHAnsi"/>
+        </w:rPr>
+        <w:t xml:space="preserve"> not on the path” to mean that a particular directory is or is not included in the </w:t>
       </w:r>
       <w:r>
         <w:rPr>
@@ -4639,7 +4988,21 @@
         <w:rPr>
           <w:rFonts w:asciiTheme="minorHAnsi" w:hAnsiTheme="minorHAnsi" w:cstheme="minorHAnsi"/>
         </w:rPr>
-        <w:t xml:space="preserve"> variable indicates where the shell will look for executable programs.  This allows you to run these programs using just their name (e.g. as with </w:t>
+        <w:t xml:space="preserve"> variable indicates where the shell will look for executable programs.  This allows you to run these programs using just their name (</w:t>
+      </w:r>
+      <w:proofErr w:type="gramStart"/>
+      <w:r>
+        <w:rPr>
+          <w:rFonts w:asciiTheme="minorHAnsi" w:hAnsiTheme="minorHAnsi" w:cstheme="minorHAnsi"/>
+        </w:rPr>
+        <w:t>e.g.</w:t>
+      </w:r>
+      <w:proofErr w:type="gramEnd"/>
+      <w:r>
+        <w:rPr>
+          <w:rFonts w:asciiTheme="minorHAnsi" w:hAnsiTheme="minorHAnsi" w:cstheme="minorHAnsi"/>
+        </w:rPr>
+        <w:t xml:space="preserve"> as with </w:t>
       </w:r>
       <w:r>
         <w:rPr>
@@ -4869,14 +5232,36 @@
         <w:rPr>
           <w:rFonts w:asciiTheme="minorHAnsi" w:hAnsiTheme="minorHAnsi" w:cstheme="minorHAnsi"/>
         </w:rPr>
-        <w:t xml:space="preserve">In your home directory there is a hidden file (i.e. a file with a name that starts with a .) named </w:t>
-      </w:r>
-      <w:r>
-        <w:rPr>
-          <w:rFonts w:ascii="Courier" w:hAnsi="Courier" w:cstheme="minorHAnsi"/>
-        </w:rPr>
-        <w:t>.bashrc</w:t>
-      </w:r>
+        <w:t xml:space="preserve">In your home directory there is a hidden file (i.e. a file with a name that starts with </w:t>
+      </w:r>
+      <w:proofErr w:type="gramStart"/>
+      <w:r>
+        <w:rPr>
+          <w:rFonts w:asciiTheme="minorHAnsi" w:hAnsiTheme="minorHAnsi" w:cstheme="minorHAnsi"/>
+        </w:rPr>
+        <w:t>a .</w:t>
+      </w:r>
+      <w:proofErr w:type="gramEnd"/>
+      <w:r>
+        <w:rPr>
+          <w:rFonts w:asciiTheme="minorHAnsi" w:hAnsiTheme="minorHAnsi" w:cstheme="minorHAnsi"/>
+        </w:rPr>
+        <w:t xml:space="preserve">) named </w:t>
+      </w:r>
+      <w:r>
+        <w:rPr>
+          <w:rFonts w:ascii="Courier" w:hAnsi="Courier" w:cstheme="minorHAnsi"/>
+        </w:rPr>
+        <w:t>.</w:t>
+      </w:r>
+      <w:proofErr w:type="spellStart"/>
+      <w:r>
+        <w:rPr>
+          <w:rFonts w:ascii="Courier" w:hAnsi="Courier" w:cstheme="minorHAnsi"/>
+        </w:rPr>
+        <w:t>bashrc</w:t>
+      </w:r>
+      <w:proofErr w:type="spellEnd"/>
       <w:r>
         <w:rPr>
           <w:rFonts w:ascii="Courier" w:hAnsi="Courier" w:cstheme="minorHAnsi"/>
@@ -4893,14 +5278,30 @@
         <w:rPr>
           <w:rFonts w:asciiTheme="minorHAnsi" w:hAnsiTheme="minorHAnsi" w:cstheme="minorHAnsi"/>
         </w:rPr>
-        <w:t xml:space="preserve">  Using a text editor, add the a line like the following to the end of your </w:t>
-      </w:r>
-      <w:r>
-        <w:rPr>
-          <w:rFonts w:ascii="Courier" w:hAnsi="Courier" w:cstheme="minorHAnsi"/>
-        </w:rPr>
-        <w:t>.bashrc</w:t>
-      </w:r>
+        <w:t xml:space="preserve">  Using a text editor, add the a line like the following to the end of </w:t>
+      </w:r>
+      <w:proofErr w:type="gramStart"/>
+      <w:r>
+        <w:rPr>
+          <w:rFonts w:asciiTheme="minorHAnsi" w:hAnsiTheme="minorHAnsi" w:cstheme="minorHAnsi"/>
+        </w:rPr>
+        <w:t xml:space="preserve">your </w:t>
+      </w:r>
+      <w:r>
+        <w:rPr>
+          <w:rFonts w:ascii="Courier" w:hAnsi="Courier" w:cstheme="minorHAnsi"/>
+        </w:rPr>
+        <w:t>.</w:t>
+      </w:r>
+      <w:proofErr w:type="spellStart"/>
+      <w:r>
+        <w:rPr>
+          <w:rFonts w:ascii="Courier" w:hAnsi="Courier" w:cstheme="minorHAnsi"/>
+        </w:rPr>
+        <w:t>bashrc</w:t>
+      </w:r>
+      <w:proofErr w:type="spellEnd"/>
+      <w:proofErr w:type="gramEnd"/>
       <w:r>
         <w:rPr>
           <w:rFonts w:asciiTheme="minorHAnsi" w:hAnsiTheme="minorHAnsi" w:cstheme="minorHAnsi"/>
@@ -4927,16 +5328,7 @@
         <w:rPr>
           <w:rFonts w:ascii="Courier" w:hAnsi="Courier" w:cstheme="minorHAnsi"/>
         </w:rPr>
-        <w:t>PATH=</w:t>
-      </w:r>
-      <w:r>
-        <w:t xml:space="preserve"> </w:t>
-      </w:r>
-      <w:r>
-        <w:rPr>
-          <w:rFonts w:ascii="Courier" w:hAnsi="Courier" w:cstheme="minorHAnsi"/>
-        </w:rPr>
-        <w:t>"$PATH:</w:t>
+        <w:t>PATH="$PATH:</w:t>
       </w:r>
       <w:r>
         <w:rPr>
@@ -4971,7 +5363,21 @@
         <w:rPr>
           <w:rFonts w:asciiTheme="minorHAnsi" w:hAnsiTheme="minorHAnsi" w:cstheme="minorHAnsi"/>
         </w:rPr>
-        <w:t>Note: The path to your scripts directory can be an absolute path or a relative path starting from your home directory.</w:t>
+        <w:t xml:space="preserve">Note: The path to your </w:t>
+      </w:r>
+      <w:proofErr w:type="gramStart"/>
+      <w:r>
+        <w:rPr>
+          <w:rFonts w:asciiTheme="minorHAnsi" w:hAnsiTheme="minorHAnsi" w:cstheme="minorHAnsi"/>
+        </w:rPr>
+        <w:t>scripts</w:t>
+      </w:r>
+      <w:proofErr w:type="gramEnd"/>
+      <w:r>
+        <w:rPr>
+          <w:rFonts w:asciiTheme="minorHAnsi" w:hAnsiTheme="minorHAnsi" w:cstheme="minorHAnsi"/>
+        </w:rPr>
+        <w:t xml:space="preserve"> directory can be an absolute path or a relative path starting from your home directory.</w:t>
       </w:r>
     </w:p>
     <w:p>
@@ -5034,14 +5440,30 @@
         <w:rPr>
           <w:rFonts w:asciiTheme="minorHAnsi" w:hAnsiTheme="minorHAnsi" w:cstheme="minorHAnsi"/>
         </w:rPr>
-        <w:t xml:space="preserve">d. The bash shell reads and processes the </w:t>
-      </w:r>
-      <w:r>
-        <w:rPr>
-          <w:rFonts w:ascii="Courier" w:hAnsi="Courier" w:cstheme="minorHAnsi"/>
-        </w:rPr>
-        <w:t>.bashrc</w:t>
-      </w:r>
+        <w:t xml:space="preserve">d. The bash shell reads and processes </w:t>
+      </w:r>
+      <w:proofErr w:type="gramStart"/>
+      <w:r>
+        <w:rPr>
+          <w:rFonts w:asciiTheme="minorHAnsi" w:hAnsiTheme="minorHAnsi" w:cstheme="minorHAnsi"/>
+        </w:rPr>
+        <w:t xml:space="preserve">the </w:t>
+      </w:r>
+      <w:r>
+        <w:rPr>
+          <w:rFonts w:ascii="Courier" w:hAnsi="Courier" w:cstheme="minorHAnsi"/>
+        </w:rPr>
+        <w:t>.</w:t>
+      </w:r>
+      <w:proofErr w:type="spellStart"/>
+      <w:r>
+        <w:rPr>
+          <w:rFonts w:ascii="Courier" w:hAnsi="Courier" w:cstheme="minorHAnsi"/>
+        </w:rPr>
+        <w:t>bashrc</w:t>
+      </w:r>
+      <w:proofErr w:type="spellEnd"/>
+      <w:proofErr w:type="gramEnd"/>
       <w:r>
         <w:rPr>
           <w:rFonts w:asciiTheme="minorHAnsi" w:hAnsiTheme="minorHAnsi" w:cstheme="minorHAnsi"/>
@@ -5155,7 +5577,21 @@
         <w:rPr>
           <w:rFonts w:ascii="Courier" w:hAnsi="Courier" w:cstheme="minorHAnsi"/>
         </w:rPr>
-        <w:t>./morevariables.sh Ashir Becky Diego Xia</w:t>
+        <w:t xml:space="preserve">./morevariables.sh </w:t>
+      </w:r>
+      <w:proofErr w:type="spellStart"/>
+      <w:r>
+        <w:rPr>
+          <w:rFonts w:ascii="Courier" w:hAnsi="Courier" w:cstheme="minorHAnsi"/>
+        </w:rPr>
+        <w:t>Ashir</w:t>
+      </w:r>
+      <w:proofErr w:type="spellEnd"/>
+      <w:r>
+        <w:rPr>
+          <w:rFonts w:ascii="Courier" w:hAnsi="Courier" w:cstheme="minorHAnsi"/>
+        </w:rPr>
+        <w:t xml:space="preserve"> Becky Diego Xia</w:t>
       </w:r>
     </w:p>
     <w:p>
@@ -5215,12 +5651,14 @@
         </w:rPr>
         <w:t xml:space="preserve"> script in your </w:t>
       </w:r>
+      <w:proofErr w:type="gramStart"/>
       <w:r>
         <w:rPr>
           <w:rFonts w:ascii="Courier" w:hAnsi="Courier" w:cstheme="minorHAnsi"/>
         </w:rPr>
         <w:t>scripts</w:t>
       </w:r>
+      <w:proofErr w:type="gramEnd"/>
       <w:r>
         <w:rPr>
           <w:rFonts w:asciiTheme="minorHAnsi" w:hAnsiTheme="minorHAnsi" w:cstheme="minorHAnsi"/>
@@ -5258,8 +5696,16 @@
           <w:rFonts w:ascii="Courier" w:hAnsi="Courier" w:cstheme="minorHAnsi"/>
         </w:rPr>
         <w:tab/>
-        <w:t>1. Ashir</w:t>
-      </w:r>
+        <w:t xml:space="preserve">1. </w:t>
+      </w:r>
+      <w:proofErr w:type="spellStart"/>
+      <w:r>
+        <w:rPr>
+          <w:rFonts w:ascii="Courier" w:hAnsi="Courier" w:cstheme="minorHAnsi"/>
+        </w:rPr>
+        <w:t>Ashir</w:t>
+      </w:r>
+      <w:proofErr w:type="spellEnd"/>
     </w:p>
     <w:p>
       <w:pPr>
@@ -5576,7 +6022,21 @@
         <w:rPr>
           <w:rFonts w:asciiTheme="minorHAnsi" w:hAnsiTheme="minorHAnsi" w:cstheme="minorHAnsi"/>
         </w:rPr>
-        <w:t xml:space="preserve">script will be very similar to the back ticks example in the tutorial.  </w:t>
+        <w:t xml:space="preserve">script will be very similar to the back </w:t>
+      </w:r>
+      <w:proofErr w:type="gramStart"/>
+      <w:r>
+        <w:rPr>
+          <w:rFonts w:asciiTheme="minorHAnsi" w:hAnsiTheme="minorHAnsi" w:cstheme="minorHAnsi"/>
+        </w:rPr>
+        <w:t>ticks</w:t>
+      </w:r>
+      <w:proofErr w:type="gramEnd"/>
+      <w:r>
+        <w:rPr>
+          <w:rFonts w:asciiTheme="minorHAnsi" w:hAnsiTheme="minorHAnsi" w:cstheme="minorHAnsi"/>
+        </w:rPr>
+        <w:t xml:space="preserve"> example in the tutorial.  </w:t>
       </w:r>
       <w:r>
         <w:rPr>
@@ -5770,7 +6230,16 @@
           <w:i/>
           <w:iCs/>
         </w:rPr>
-        <w:t>&lt;test&gt;</w:t>
+        <w:t>&lt;test</w:t>
+      </w:r>
+      <w:proofErr w:type="gramStart"/>
+      <w:r>
+        <w:rPr>
+          <w:rFonts w:ascii="Courier" w:hAnsi="Courier" w:cstheme="minorHAnsi"/>
+          <w:i/>
+          <w:iCs/>
+        </w:rPr>
+        <w:t>&gt;</w:t>
       </w:r>
       <w:r>
         <w:rPr>
@@ -5778,6 +6247,7 @@
         </w:rPr>
         <w:t xml:space="preserve"> ]</w:t>
       </w:r>
+      <w:proofErr w:type="gramEnd"/>
     </w:p>
     <w:p>
       <w:pPr>
@@ -5860,7 +6330,16 @@
           <w:i/>
           <w:iCs/>
         </w:rPr>
-        <w:t>&lt;test&gt;</w:t>
+        <w:t>&lt;test</w:t>
+      </w:r>
+      <w:proofErr w:type="gramStart"/>
+      <w:r>
+        <w:rPr>
+          <w:rFonts w:ascii="Courier" w:hAnsi="Courier" w:cstheme="minorHAnsi"/>
+          <w:i/>
+          <w:iCs/>
+        </w:rPr>
+        <w:t>&gt;</w:t>
       </w:r>
       <w:r>
         <w:rPr>
@@ -5868,6 +6347,7 @@
         </w:rPr>
         <w:t xml:space="preserve"> ]</w:t>
       </w:r>
+      <w:proofErr w:type="gramEnd"/>
     </w:p>
     <w:p>
       <w:pPr>
@@ -6017,7 +6497,14 @@
         <w:rPr>
           <w:rFonts w:asciiTheme="minorHAnsi" w:hAnsiTheme="minorHAnsi" w:cstheme="minorHAnsi"/>
         </w:rPr>
-        <w:t xml:space="preserve"> and before the </w:t>
+        <w:t xml:space="preserve"> and before </w:t>
+      </w:r>
+      <w:proofErr w:type="gramStart"/>
+      <w:r>
+        <w:rPr>
+          <w:rFonts w:asciiTheme="minorHAnsi" w:hAnsiTheme="minorHAnsi" w:cstheme="minorHAnsi"/>
+        </w:rPr>
+        <w:t xml:space="preserve">the </w:t>
       </w:r>
       <w:r>
         <w:rPr>
@@ -6025,6 +6512,7 @@
         </w:rPr>
         <w:t>]</w:t>
       </w:r>
+      <w:proofErr w:type="gramEnd"/>
       <w:r>
         <w:rPr>
           <w:rFonts w:asciiTheme="minorHAnsi" w:hAnsiTheme="minorHAnsi" w:cstheme="minorHAnsi"/>
@@ -6811,12 +7299,14 @@
         </w:rPr>
         <w:t xml:space="preserve"> in your </w:t>
       </w:r>
+      <w:proofErr w:type="gramStart"/>
       <w:r>
         <w:rPr>
           <w:rFonts w:ascii="Courier" w:hAnsi="Courier" w:cstheme="minorHAnsi"/>
         </w:rPr>
         <w:t>scripts</w:t>
       </w:r>
+      <w:proofErr w:type="gramEnd"/>
       <w:r>
         <w:rPr>
           <w:rFonts w:asciiTheme="minorHAnsi" w:hAnsiTheme="minorHAnsi" w:cstheme="minorHAnsi"/>
@@ -6854,11 +7344,19 @@
         </w:rPr>
         <w:t>﻿</w:t>
       </w:r>
-      <w:r>
-        <w:rPr>
-          <w:rFonts w:ascii="Courier" w:hAnsi="Courier" w:cstheme="minorHAnsi"/>
-        </w:rPr>
-        <w:t>#!/bin/bash</w:t>
+      <w:proofErr w:type="gramStart"/>
+      <w:r>
+        <w:rPr>
+          <w:rFonts w:ascii="Courier" w:hAnsi="Courier" w:cstheme="minorHAnsi"/>
+        </w:rPr>
+        <w:t>#!/</w:t>
+      </w:r>
+      <w:proofErr w:type="gramEnd"/>
+      <w:r>
+        <w:rPr>
+          <w:rFonts w:ascii="Courier" w:hAnsi="Courier" w:cstheme="minorHAnsi"/>
+        </w:rPr>
+        <w:t>bin/bash</w:t>
       </w:r>
     </w:p>
     <w:p>
@@ -6886,14 +7384,30 @@
         <w:rPr>
           <w:rFonts w:ascii="Courier" w:hAnsi="Courier" w:cstheme="minorHAnsi"/>
         </w:rPr>
-        <w:t>-rf testfiles</w:t>
-      </w:r>
+        <w:t xml:space="preserve">-rf </w:t>
+      </w:r>
+      <w:proofErr w:type="spellStart"/>
+      <w:r>
+        <w:rPr>
+          <w:rFonts w:ascii="Courier" w:hAnsi="Courier" w:cstheme="minorHAnsi"/>
+        </w:rPr>
+        <w:t>testfiles</w:t>
+      </w:r>
+      <w:proofErr w:type="spellEnd"/>
+      <w:proofErr w:type="gramStart"/>
       <w:r>
         <w:rPr>
           <w:rFonts w:ascii="Courier" w:hAnsi="Courier" w:cstheme="minorHAnsi"/>
         </w:rPr>
         <w:tab/>
-        <w:t xml:space="preserve">  # Delete the old test files.</w:t>
+        <w:t xml:space="preserve">  #</w:t>
+      </w:r>
+      <w:proofErr w:type="gramEnd"/>
+      <w:r>
+        <w:rPr>
+          <w:rFonts w:ascii="Courier" w:hAnsi="Courier" w:cstheme="minorHAnsi"/>
+        </w:rPr>
+        <w:t xml:space="preserve"> Delete the old test files.</w:t>
       </w:r>
     </w:p>
     <w:p>
@@ -6903,12 +7417,29 @@
           <w:rFonts w:ascii="Courier" w:hAnsi="Courier" w:cstheme="minorHAnsi"/>
         </w:rPr>
       </w:pPr>
-      <w:r>
-        <w:rPr>
-          <w:rFonts w:ascii="Courier" w:hAnsi="Courier" w:cstheme="minorHAnsi"/>
-        </w:rPr>
-        <w:t>mkdir testfiles</w:t>
-      </w:r>
+      <w:proofErr w:type="spellStart"/>
+      <w:r>
+        <w:rPr>
+          <w:rFonts w:ascii="Courier" w:hAnsi="Courier" w:cstheme="minorHAnsi"/>
+        </w:rPr>
+        <w:t>mkdir</w:t>
+      </w:r>
+      <w:proofErr w:type="spellEnd"/>
+      <w:r>
+        <w:rPr>
+          <w:rFonts w:ascii="Courier" w:hAnsi="Courier" w:cstheme="minorHAnsi"/>
+        </w:rPr>
+        <w:t xml:space="preserve"> </w:t>
+      </w:r>
+      <w:proofErr w:type="spellStart"/>
+      <w:r>
+        <w:rPr>
+          <w:rFonts w:ascii="Courier" w:hAnsi="Courier" w:cstheme="minorHAnsi"/>
+        </w:rPr>
+        <w:t>testfiles</w:t>
+      </w:r>
+      <w:proofErr w:type="spellEnd"/>
+      <w:proofErr w:type="gramStart"/>
       <w:r>
         <w:rPr>
           <w:rFonts w:ascii="Courier" w:hAnsi="Courier" w:cstheme="minorHAnsi"/>
@@ -6925,7 +7456,14 @@
         <w:rPr>
           <w:rFonts w:ascii="Courier" w:hAnsi="Courier" w:cstheme="minorHAnsi"/>
         </w:rPr>
-        <w:t># Recreate the directory</w:t>
+        <w:t>#</w:t>
+      </w:r>
+      <w:proofErr w:type="gramEnd"/>
+      <w:r>
+        <w:rPr>
+          <w:rFonts w:ascii="Courier" w:hAnsi="Courier" w:cstheme="minorHAnsi"/>
+        </w:rPr>
+        <w:t xml:space="preserve"> Recreate the directory</w:t>
       </w:r>
     </w:p>
     <w:p>
@@ -6961,7 +7499,21 @@
         <w:rPr>
           <w:rFonts w:ascii="Courier" w:hAnsi="Courier" w:cstheme="minorHAnsi"/>
         </w:rPr>
-        <w:t>for NUM in {1..100}</w:t>
+        <w:t>for NUM in {</w:t>
+      </w:r>
+      <w:proofErr w:type="gramStart"/>
+      <w:r>
+        <w:rPr>
+          <w:rFonts w:ascii="Courier" w:hAnsi="Courier" w:cstheme="minorHAnsi"/>
+        </w:rPr>
+        <w:t>1..</w:t>
+      </w:r>
+      <w:proofErr w:type="gramEnd"/>
+      <w:r>
+        <w:rPr>
+          <w:rFonts w:ascii="Courier" w:hAnsi="Courier" w:cstheme="minorHAnsi"/>
+        </w:rPr>
+        <w:t>100}</w:t>
       </w:r>
     </w:p>
     <w:p>
@@ -6997,12 +7549,14 @@
         </w:rPr>
         <w:t xml:space="preserve">echo "This is file "$NUM &gt; </w:t>
       </w:r>
+      <w:proofErr w:type="spellStart"/>
       <w:r>
         <w:rPr>
           <w:rFonts w:ascii="Courier" w:hAnsi="Courier" w:cstheme="minorHAnsi"/>
         </w:rPr>
         <w:t>testfiles</w:t>
       </w:r>
+      <w:proofErr w:type="spellEnd"/>
       <w:r>
         <w:rPr>
           <w:rFonts w:asciiTheme="minorHAnsi" w:hAnsiTheme="minorHAnsi" w:cstheme="minorHAnsi"/>
@@ -7218,12 +7772,14 @@
         </w:rPr>
         <w:t xml:space="preserve">Change into your </w:t>
       </w:r>
+      <w:proofErr w:type="gramStart"/>
       <w:r>
         <w:rPr>
           <w:rFonts w:ascii="Courier" w:hAnsi="Courier" w:cstheme="minorHAnsi"/>
         </w:rPr>
         <w:t>scripts</w:t>
       </w:r>
+      <w:proofErr w:type="gramEnd"/>
       <w:r>
         <w:rPr>
           <w:rFonts w:asciiTheme="minorHAnsi" w:hAnsiTheme="minorHAnsi" w:cstheme="minorHAnsi"/>
@@ -7406,12 +7962,14 @@
         </w:rPr>
         <w:t xml:space="preserve"> in your </w:t>
       </w:r>
+      <w:proofErr w:type="gramStart"/>
       <w:r>
         <w:rPr>
           <w:rFonts w:ascii="Courier" w:hAnsi="Courier" w:cstheme="minorHAnsi"/>
         </w:rPr>
         <w:t>scripts</w:t>
       </w:r>
+      <w:proofErr w:type="gramEnd"/>
       <w:r>
         <w:rPr>
           <w:rFonts w:asciiTheme="minorHAnsi" w:hAnsiTheme="minorHAnsi" w:cstheme="minorHAnsi"/>
@@ -7446,7 +8004,14 @@
         <w:rPr>
           <w:rFonts w:asciiTheme="minorHAnsi" w:hAnsiTheme="minorHAnsi" w:cstheme="minorHAnsi"/>
         </w:rPr>
-        <w:t>dd the sh</w:t>
+        <w:t xml:space="preserve">dd the </w:t>
+      </w:r>
+      <w:proofErr w:type="spellStart"/>
+      <w:r>
+        <w:rPr>
+          <w:rFonts w:asciiTheme="minorHAnsi" w:hAnsiTheme="minorHAnsi" w:cstheme="minorHAnsi"/>
+        </w:rPr>
+        <w:t>sh</w:t>
       </w:r>
       <w:r>
         <w:rPr>
@@ -7458,7 +8023,14 @@
         <w:rPr>
           <w:rFonts w:asciiTheme="minorHAnsi" w:hAnsiTheme="minorHAnsi" w:cstheme="minorHAnsi"/>
         </w:rPr>
-        <w:t>bang at the top</w:t>
+        <w:t>bang</w:t>
+      </w:r>
+      <w:proofErr w:type="spellEnd"/>
+      <w:r>
+        <w:rPr>
+          <w:rFonts w:asciiTheme="minorHAnsi" w:hAnsiTheme="minorHAnsi" w:cstheme="minorHAnsi"/>
+        </w:rPr>
+        <w:t xml:space="preserve"> at the top</w:t>
       </w:r>
       <w:r>
         <w:rPr>
@@ -7586,12 +8158,14 @@
         </w:rPr>
         <w:t xml:space="preserve"> in </w:t>
       </w:r>
+      <w:proofErr w:type="spellStart"/>
       <w:r>
         <w:rPr>
           <w:rFonts w:ascii="Courier" w:hAnsi="Courier" w:cstheme="minorHAnsi"/>
         </w:rPr>
         <w:t>testfiles</w:t>
       </w:r>
+      <w:proofErr w:type="spellEnd"/>
       <w:r>
         <w:rPr>
           <w:rFonts w:asciiTheme="minorHAnsi" w:hAnsiTheme="minorHAnsi" w:cstheme="minorHAnsi"/>
@@ -7646,12 +8220,14 @@
         </w:rPr>
         <w:t xml:space="preserve"> piped to </w:t>
       </w:r>
+      <w:proofErr w:type="spellStart"/>
       <w:r>
         <w:rPr>
           <w:rFonts w:ascii="Courier" w:hAnsi="Courier" w:cstheme="minorHAnsi"/>
         </w:rPr>
         <w:t>egrep</w:t>
       </w:r>
+      <w:proofErr w:type="spellEnd"/>
       <w:r>
         <w:rPr>
           <w:rFonts w:asciiTheme="minorHAnsi" w:hAnsiTheme="minorHAnsi" w:cstheme="minorHAnsi"/>
@@ -7836,7 +8412,21 @@
         <w:rPr>
           <w:rFonts w:asciiTheme="minorHAnsi" w:hAnsiTheme="minorHAnsi" w:cstheme="minorHAnsi"/>
         </w:rPr>
-        <w:t xml:space="preserve">Notice that the names are all run together.  This is a quirk of the command substitution, it removes all of the newlines in the output.  Luckily this won’t affect us.  </w:t>
+        <w:t xml:space="preserve">Notice that the names are all run together.  This is a quirk of the command </w:t>
+      </w:r>
+      <w:proofErr w:type="gramStart"/>
+      <w:r>
+        <w:rPr>
+          <w:rFonts w:asciiTheme="minorHAnsi" w:hAnsiTheme="minorHAnsi" w:cstheme="minorHAnsi"/>
+        </w:rPr>
+        <w:t>substitution,</w:t>
+      </w:r>
+      <w:proofErr w:type="gramEnd"/>
+      <w:r>
+        <w:rPr>
+          <w:rFonts w:asciiTheme="minorHAnsi" w:hAnsiTheme="minorHAnsi" w:cstheme="minorHAnsi"/>
+        </w:rPr>
+        <w:t xml:space="preserve"> it removes all of the newlines in the output.  Luckily this won’t affect us.  </w:t>
       </w:r>
     </w:p>
     <w:p>
@@ -8221,11 +8811,19 @@
         </w:rPr>
         <w:t xml:space="preserve">parts a-d work </w:t>
       </w:r>
-      <w:r>
-        <w:rPr>
-          <w:rFonts w:asciiTheme="minorHAnsi" w:hAnsiTheme="minorHAnsi" w:cstheme="minorHAnsi"/>
-        </w:rPr>
-        <w:t>paste a screen shot of your script in the editor below.</w:t>
+      <w:proofErr w:type="gramStart"/>
+      <w:r>
+        <w:rPr>
+          <w:rFonts w:asciiTheme="minorHAnsi" w:hAnsiTheme="minorHAnsi" w:cstheme="minorHAnsi"/>
+        </w:rPr>
+        <w:t>paste</w:t>
+      </w:r>
+      <w:proofErr w:type="gramEnd"/>
+      <w:r>
+        <w:rPr>
+          <w:rFonts w:asciiTheme="minorHAnsi" w:hAnsiTheme="minorHAnsi" w:cstheme="minorHAnsi"/>
+        </w:rPr>
+        <w:t xml:space="preserve"> a screen shot of your script in the editor below.</w:t>
       </w:r>
     </w:p>
     <w:p>
@@ -8613,7 +9211,21 @@
         <w:rPr>
           <w:rFonts w:asciiTheme="minorHAnsi" w:hAnsiTheme="minorHAnsi" w:cstheme="minorHAnsi"/>
         </w:rPr>
-        <w:t xml:space="preserve"> work paste a screen shot of your script in the editor below.</w:t>
+        <w:t xml:space="preserve"> work </w:t>
+      </w:r>
+      <w:proofErr w:type="gramStart"/>
+      <w:r>
+        <w:rPr>
+          <w:rFonts w:asciiTheme="minorHAnsi" w:hAnsiTheme="minorHAnsi" w:cstheme="minorHAnsi"/>
+        </w:rPr>
+        <w:t>paste</w:t>
+      </w:r>
+      <w:proofErr w:type="gramEnd"/>
+      <w:r>
+        <w:rPr>
+          <w:rFonts w:asciiTheme="minorHAnsi" w:hAnsiTheme="minorHAnsi" w:cstheme="minorHAnsi"/>
+        </w:rPr>
+        <w:t xml:space="preserve"> a screen shot of your script in the editor below.</w:t>
       </w:r>
     </w:p>
     <w:p>
@@ -8711,7 +9323,35 @@
         <w:rPr>
           <w:rFonts w:asciiTheme="minorHAnsi" w:hAnsiTheme="minorHAnsi" w:cstheme="minorHAnsi"/>
         </w:rPr>
-        <w:t xml:space="preserve">. Woooo hoooo it works… but wait… </w:t>
+        <w:t xml:space="preserve">. </w:t>
+      </w:r>
+      <w:proofErr w:type="spellStart"/>
+      <w:r>
+        <w:rPr>
+          <w:rFonts w:asciiTheme="minorHAnsi" w:hAnsiTheme="minorHAnsi" w:cstheme="minorHAnsi"/>
+        </w:rPr>
+        <w:t>Woooo</w:t>
+      </w:r>
+      <w:proofErr w:type="spellEnd"/>
+      <w:r>
+        <w:rPr>
+          <w:rFonts w:asciiTheme="minorHAnsi" w:hAnsiTheme="minorHAnsi" w:cstheme="minorHAnsi"/>
+        </w:rPr>
+        <w:t xml:space="preserve"> </w:t>
+      </w:r>
+      <w:proofErr w:type="spellStart"/>
+      <w:r>
+        <w:rPr>
+          <w:rFonts w:asciiTheme="minorHAnsi" w:hAnsiTheme="minorHAnsi" w:cstheme="minorHAnsi"/>
+        </w:rPr>
+        <w:t>hoooo</w:t>
+      </w:r>
+      <w:proofErr w:type="spellEnd"/>
+      <w:r>
+        <w:rPr>
+          <w:rFonts w:asciiTheme="minorHAnsi" w:hAnsiTheme="minorHAnsi" w:cstheme="minorHAnsi"/>
+        </w:rPr>
+        <w:t xml:space="preserve"> it works… but wait… </w:t>
       </w:r>
     </w:p>
     <w:p>
@@ -8805,12 +9445,14 @@
         </w:rPr>
         <w:t xml:space="preserve"> loop that does not append the notice if one already exists. Hint: Use </w:t>
       </w:r>
+      <w:proofErr w:type="spellStart"/>
       <w:r>
         <w:rPr>
           <w:rFonts w:ascii="Courier" w:hAnsi="Courier" w:cstheme="minorHAnsi"/>
         </w:rPr>
         <w:t>egrep</w:t>
       </w:r>
+      <w:proofErr w:type="spellEnd"/>
       <w:r>
         <w:rPr>
           <w:rFonts w:asciiTheme="minorHAnsi" w:hAnsiTheme="minorHAnsi" w:cstheme="minorHAnsi"/>

</xml_diff>